<commit_message>
added a context diagram png and erd
</commit_message>
<xml_diff>
--- a/הפרוייקט/קובץ תשובת המרצה 20.docx
+++ b/הפרוייקט/קובץ תשובת המרצה 20.docx
@@ -161,7 +161,7 @@
     </w:p>
     <w:p>
       <w:pPr>
-        <w:pStyle w:val="3"/>
+        <w:pStyle w:val="Heading3"/>
       </w:pPr>
       <w:r>
         <w:rPr>
@@ -711,7 +711,7 @@
     </w:p>
     <w:p>
       <w:pPr>
-        <w:pStyle w:val="3"/>
+        <w:pStyle w:val="Heading3"/>
       </w:pPr>
       <w:r>
         <w:rPr>
@@ -1073,7 +1073,7 @@
     </w:p>
     <w:tbl>
       <w:tblPr>
-        <w:tblStyle w:val="a6"/>
+        <w:tblStyle w:val="TableGrid0"/>
         <w:bidiVisual/>
         <w:tblW w:w="0" w:type="auto"/>
         <w:tblLook w:val="04A0" w:firstRow="1" w:lastRow="0" w:firstColumn="1" w:lastColumn="0" w:noHBand="0" w:noVBand="1"/>
@@ -1102,6 +1102,7 @@
             <w:r>
               <w:rPr>
                 <w:noProof/>
+                <w:lang w:val="en-GB" w:eastAsia="en-GB" w:bidi="ar-SA"/>
               </w:rPr>
               <w:drawing>
                 <wp:anchor distT="0" distB="0" distL="114300" distR="114300" simplePos="0" relativeHeight="251658240" behindDoc="1" locked="0" layoutInCell="1" allowOverlap="1" wp14:anchorId="30D9D5FC" wp14:editId="21547777">
@@ -1340,7 +1341,7 @@
     </w:p>
     <w:p>
       <w:pPr>
-        <w:pStyle w:val="1"/>
+        <w:pStyle w:val="Heading1"/>
       </w:pPr>
       <w:r>
         <w:rPr>
@@ -1364,7 +1365,7 @@
     </w:p>
     <w:p>
       <w:pPr>
-        <w:pStyle w:val="1"/>
+        <w:pStyle w:val="Heading1"/>
         <w:numPr>
           <w:ilvl w:val="0"/>
           <w:numId w:val="0"/>
@@ -1461,7 +1462,7 @@
     </w:p>
     <w:p>
       <w:pPr>
-        <w:pStyle w:val="1"/>
+        <w:pStyle w:val="Heading1"/>
         <w:rPr>
           <w:rtl/>
         </w:rPr>
@@ -1483,7 +1484,7 @@
     </w:p>
     <w:p>
       <w:pPr>
-        <w:pStyle w:val="2"/>
+        <w:pStyle w:val="Heading2"/>
         <w:rPr>
           <w:b/>
           <w:bCs/>
@@ -1562,7 +1563,7 @@
     </w:p>
     <w:p>
       <w:pPr>
-        <w:pStyle w:val="2"/>
+        <w:pStyle w:val="Heading2"/>
         <w:numPr>
           <w:ilvl w:val="0"/>
           <w:numId w:val="0"/>
@@ -1598,7 +1599,7 @@
     </w:p>
     <w:p>
       <w:pPr>
-        <w:pStyle w:val="2"/>
+        <w:pStyle w:val="Heading2"/>
         <w:rPr>
           <w:b/>
           <w:bCs/>
@@ -1617,7 +1618,7 @@
     </w:p>
     <w:p>
       <w:pPr>
-        <w:pStyle w:val="2"/>
+        <w:pStyle w:val="Heading2"/>
         <w:numPr>
           <w:ilvl w:val="0"/>
           <w:numId w:val="0"/>
@@ -1646,7 +1647,7 @@
     </w:p>
     <w:p>
       <w:pPr>
-        <w:pStyle w:val="2"/>
+        <w:pStyle w:val="Heading2"/>
         <w:numPr>
           <w:ilvl w:val="0"/>
           <w:numId w:val="0"/>
@@ -1665,7 +1666,7 @@
     <w:p/>
     <w:p>
       <w:pPr>
-        <w:pStyle w:val="1"/>
+        <w:pStyle w:val="Heading1"/>
         <w:rPr>
           <w:rtl/>
         </w:rPr>
@@ -1788,18 +1789,33 @@
         </w:rPr>
         <w:t xml:space="preserve">3.1 </w:t>
       </w:r>
-      <w:hyperlink r:id="rId9" w:history="1">
-        <w:proofErr w:type="spellStart"/>
-        <w:r>
-          <w:rPr>
-            <w:rStyle w:val="Hyperlink"/>
-            <w:sz w:val="24"/>
-            <w:szCs w:val="24"/>
-          </w:rPr>
-          <w:t>WireShark</w:t>
-        </w:r>
-        <w:proofErr w:type="spellEnd"/>
-      </w:hyperlink>
+      <w:r>
+        <w:fldChar w:fldCharType="begin"/>
+      </w:r>
+      <w:r>
+        <w:instrText xml:space="preserve"> HYPERLINK "https://www.wireshark.org/" </w:instrText>
+      </w:r>
+      <w:r>
+        <w:fldChar w:fldCharType="separate"/>
+      </w:r>
+      <w:proofErr w:type="spellStart"/>
+      <w:r>
+        <w:rPr>
+          <w:rStyle w:val="Hyperlink"/>
+          <w:sz w:val="24"/>
+          <w:szCs w:val="24"/>
+        </w:rPr>
+        <w:t>WireShark</w:t>
+      </w:r>
+      <w:proofErr w:type="spellEnd"/>
+      <w:r>
+        <w:rPr>
+          <w:rStyle w:val="Hyperlink"/>
+          <w:sz w:val="24"/>
+          <w:szCs w:val="24"/>
+        </w:rPr>
+        <w:fldChar w:fldCharType="end"/>
+      </w:r>
       <w:r>
         <w:rPr>
           <w:sz w:val="24"/>
@@ -1814,47 +1830,7 @@
           <w:szCs w:val="24"/>
           <w:rtl/>
         </w:rPr>
-        <w:t xml:space="preserve"> האפליקציה מכילה תכונות כמו תכונת צפייה </w:t>
-      </w:r>
-      <w:proofErr w:type="spellStart"/>
-      <w:r>
-        <w:rPr>
-          <w:rFonts w:hint="cs"/>
-          <w:sz w:val="24"/>
-          <w:szCs w:val="24"/>
-          <w:rtl/>
-        </w:rPr>
-        <w:t>בפקטות</w:t>
-      </w:r>
-      <w:proofErr w:type="spellEnd"/>
-      <w:r>
-        <w:rPr>
-          <w:rFonts w:hint="cs"/>
-          <w:sz w:val="24"/>
-          <w:szCs w:val="24"/>
-          <w:rtl/>
-        </w:rPr>
-        <w:t xml:space="preserve"> אבל אין לה את היכולת להתריע על סכנה פוטנציאלית למחשב המשתמש דרך מתקפות </w:t>
-      </w:r>
-      <w:proofErr w:type="spellStart"/>
-      <w:r>
-        <w:rPr>
-          <w:rFonts w:hint="cs"/>
-          <w:sz w:val="24"/>
-          <w:szCs w:val="24"/>
-          <w:rtl/>
-        </w:rPr>
-        <w:t>אנטרנטיות</w:t>
-      </w:r>
-      <w:proofErr w:type="spellEnd"/>
-      <w:r>
-        <w:rPr>
-          <w:rFonts w:hint="cs"/>
-          <w:sz w:val="24"/>
-          <w:szCs w:val="24"/>
-          <w:rtl/>
-        </w:rPr>
-        <w:t xml:space="preserve"> כמו </w:t>
+        <w:t xml:space="preserve"> האפליקציה מכילה תכונות כמו תכונת צפייה בפקטות אבל אין לה את היכולת להתריע על סכנה פוטנציאלית למחשב המשתמש דרך מתקפות אנטרנטיות כמו </w:t>
       </w:r>
       <w:r>
         <w:rPr>
@@ -1936,7 +1912,7 @@
         </w:rPr>
         <w:t xml:space="preserve">3.2 </w:t>
       </w:r>
-      <w:hyperlink r:id="rId10" w:history="1">
+      <w:hyperlink r:id="rId9" w:history="1">
         <w:r>
           <w:rPr>
             <w:rStyle w:val="Hyperlink"/>
@@ -2134,21 +2110,35 @@
         </w:rPr>
         <w:t xml:space="preserve">3.3 </w:t>
       </w:r>
-      <w:hyperlink r:id="rId11" w:anchor="what-is-zeek" w:history="1">
-        <w:proofErr w:type="spellStart"/>
-        <w:r>
-          <w:rPr>
-            <w:rStyle w:val="Hyperlink"/>
-            <w:rFonts w:ascii="David" w:hAnsi="David" w:cs="David"/>
-          </w:rPr>
-          <w:t>Zeek</w:t>
-        </w:r>
-        <w:proofErr w:type="spellEnd"/>
-      </w:hyperlink>
-      <w:r>
-        <w:rPr>
+      <w:r>
+        <w:fldChar w:fldCharType="begin"/>
+      </w:r>
+      <w:r>
+        <w:instrText xml:space="preserve"> HYPERLINK "https://docs.zeek.org/en/master/about.html" \l "what-is-zeek" </w:instrText>
+      </w:r>
+      <w:r>
+        <w:fldChar w:fldCharType="separate"/>
+      </w:r>
+      <w:proofErr w:type="spellStart"/>
+      <w:r>
+        <w:rPr>
+          <w:rStyle w:val="Hyperlink"/>
           <w:rFonts w:ascii="David" w:hAnsi="David" w:cs="David"/>
         </w:rPr>
+        <w:t>Zeek</w:t>
+      </w:r>
+      <w:proofErr w:type="spellEnd"/>
+      <w:r>
+        <w:rPr>
+          <w:rStyle w:val="Hyperlink"/>
+          <w:rFonts w:ascii="David" w:hAnsi="David" w:cs="David"/>
+        </w:rPr>
+        <w:fldChar w:fldCharType="end"/>
+      </w:r>
+      <w:r>
+        <w:rPr>
+          <w:rFonts w:ascii="David" w:hAnsi="David" w:cs="David"/>
+        </w:rPr>
         <w:t xml:space="preserve"> </w:t>
       </w:r>
       <w:r>
@@ -2173,7 +2163,6 @@
         </w:rPr>
         <w:t xml:space="preserve">-Snort </w:t>
       </w:r>
-      <w:proofErr w:type="spellStart"/>
       <w:r>
         <w:rPr>
           <w:rFonts w:ascii="David" w:hAnsi="David" w:cs="David"/>
@@ -2182,7 +2171,6 @@
         </w:rPr>
         <w:t>ול</w:t>
       </w:r>
-      <w:proofErr w:type="spellEnd"/>
       <w:r>
         <w:rPr>
           <w:rFonts w:ascii="David" w:hAnsi="David" w:cs="David"/>
@@ -2362,7 +2350,7 @@
     </w:p>
     <w:p>
       <w:pPr>
-        <w:pStyle w:val="1"/>
+        <w:pStyle w:val="Heading1"/>
       </w:pPr>
       <w:r>
         <w:rPr>
@@ -2373,7 +2361,7 @@
     </w:p>
     <w:p>
       <w:pPr>
-        <w:pStyle w:val="1"/>
+        <w:pStyle w:val="Heading1"/>
         <w:numPr>
           <w:ilvl w:val="0"/>
           <w:numId w:val="0"/>
@@ -2441,7 +2429,7 @@
     </w:p>
     <w:p>
       <w:pPr>
-        <w:pStyle w:val="1"/>
+        <w:pStyle w:val="Heading1"/>
       </w:pPr>
       <w:r>
         <w:rPr>
@@ -2459,7 +2447,7 @@
     </w:p>
     <w:p>
       <w:pPr>
-        <w:pStyle w:val="2"/>
+        <w:pStyle w:val="Heading2"/>
       </w:pPr>
       <w:r>
         <w:rPr>
@@ -2544,7 +2532,7 @@
     <w:p/>
     <w:p>
       <w:pPr>
-        <w:pStyle w:val="2"/>
+        <w:pStyle w:val="Heading2"/>
         <w:rPr>
           <w:rtl/>
         </w:rPr>
@@ -3598,7 +3586,7 @@
             <w:proofErr w:type="spellStart"/>
             <w:r>
               <w:rPr>
-                <w:rStyle w:val="a9"/>
+                <w:rStyle w:val="Strong"/>
                 <w:sz w:val="24"/>
                 <w:szCs w:val="24"/>
               </w:rPr>
@@ -3607,7 +3595,7 @@
             <w:proofErr w:type="spellEnd"/>
             <w:r>
               <w:rPr>
-                <w:rStyle w:val="a9"/>
+                <w:rStyle w:val="Strong"/>
                 <w:rFonts w:cstheme="minorBidi"/>
                 <w:sz w:val="24"/>
                 <w:szCs w:val="24"/>
@@ -3781,7 +3769,7 @@
             </w:r>
             <w:r>
               <w:rPr>
-                <w:rStyle w:val="a9"/>
+                <w:rStyle w:val="Strong"/>
                 <w:sz w:val="24"/>
                 <w:szCs w:val="24"/>
               </w:rPr>
@@ -7745,7 +7733,7 @@
           </w:p>
           <w:p>
             <w:pPr>
-              <w:pStyle w:val="a3"/>
+              <w:pStyle w:val="ListParagraph"/>
               <w:numPr>
                 <w:ilvl w:val="0"/>
                 <w:numId w:val="44"/>
@@ -7809,7 +7797,7 @@
           </w:p>
           <w:p>
             <w:pPr>
-              <w:pStyle w:val="a3"/>
+              <w:pStyle w:val="ListParagraph"/>
               <w:numPr>
                 <w:ilvl w:val="0"/>
                 <w:numId w:val="44"/>
@@ -7854,7 +7842,7 @@
           </w:p>
           <w:p>
             <w:pPr>
-              <w:pStyle w:val="a3"/>
+              <w:pStyle w:val="ListParagraph"/>
               <w:numPr>
                 <w:ilvl w:val="0"/>
                 <w:numId w:val="44"/>
@@ -10288,19 +10276,8 @@
                 <w:rtl/>
                 <w:lang w:bidi="he-IL"/>
               </w:rPr>
-              <w:t xml:space="preserve">באמצעות ניתוח וספירה של </w:t>
-            </w:r>
-            <w:proofErr w:type="spellStart"/>
-            <w:r>
-              <w:rPr>
-                <w:sz w:val="24"/>
-                <w:szCs w:val="24"/>
-                <w:rtl/>
-                <w:lang w:bidi="he-IL"/>
-              </w:rPr>
-              <w:t>פקטות</w:t>
-            </w:r>
-            <w:proofErr w:type="spellEnd"/>
+              <w:t>באמצעות ניתוח וספירה של פקטות</w:t>
+            </w:r>
             <w:r>
               <w:rPr>
                 <w:sz w:val="24"/>
@@ -10690,7 +10667,7 @@
             </w:r>
             <w:r>
               <w:rPr>
-                <w:rStyle w:val="a9"/>
+                <w:rStyle w:val="Strong"/>
                 <w:sz w:val="24"/>
                 <w:szCs w:val="24"/>
               </w:rPr>
@@ -10866,25 +10843,7 @@
                 <w:rtl/>
                 <w:lang w:val="en-US" w:bidi="he-IL"/>
               </w:rPr>
-              <w:t xml:space="preserve"> באמצעות בדיקת </w:t>
-            </w:r>
-            <w:proofErr w:type="spellStart"/>
-            <w:r>
-              <w:rPr>
-                <w:rFonts w:ascii="David" w:eastAsia="Calibri" w:hAnsi="David" w:cs="David" w:hint="cs"/>
-                <w:rtl/>
-                <w:lang w:val="en-US" w:bidi="he-IL"/>
-              </w:rPr>
-              <w:t>פקטות</w:t>
-            </w:r>
-            <w:proofErr w:type="spellEnd"/>
-            <w:r>
-              <w:rPr>
-                <w:rFonts w:ascii="David" w:eastAsia="Calibri" w:hAnsi="David" w:cs="David" w:hint="cs"/>
-                <w:rtl/>
-                <w:lang w:val="en-US" w:bidi="he-IL"/>
-              </w:rPr>
-              <w:t xml:space="preserve"> </w:t>
+              <w:t xml:space="preserve"> באמצעות בדיקת פקטות </w:t>
             </w:r>
             <w:r>
               <w:rPr>
@@ -11196,7 +11155,7 @@
     </w:p>
     <w:p>
       <w:pPr>
-        <w:pStyle w:val="1"/>
+        <w:pStyle w:val="Heading1"/>
       </w:pPr>
       <w:r>
         <w:rPr>
@@ -11246,7 +11205,7 @@
     </w:p>
     <w:p>
       <w:pPr>
-        <w:pStyle w:val="2"/>
+        <w:pStyle w:val="Heading2"/>
       </w:pPr>
       <w:r>
         <w:rPr>
@@ -11257,7 +11216,7 @@
     </w:p>
     <w:p>
       <w:pPr>
-        <w:pStyle w:val="2"/>
+        <w:pStyle w:val="Heading2"/>
       </w:pPr>
       <w:r>
         <w:rPr>
@@ -11294,7 +11253,7 @@
     </w:p>
     <w:p>
       <w:pPr>
-        <w:pStyle w:val="1"/>
+        <w:pStyle w:val="Heading1"/>
       </w:pPr>
       <w:r>
         <w:rPr>
@@ -11305,7 +11264,7 @@
     </w:p>
     <w:p>
       <w:pPr>
-        <w:pStyle w:val="2"/>
+        <w:pStyle w:val="Heading2"/>
       </w:pPr>
       <w:r>
         <w:rPr>
@@ -11337,7 +11296,7 @@
     </w:p>
     <w:p>
       <w:pPr>
-        <w:pStyle w:val="2"/>
+        <w:pStyle w:val="Heading2"/>
       </w:pPr>
       <w:r>
         <w:rPr>
@@ -11368,7 +11327,7 @@
     </w:p>
     <w:p>
       <w:pPr>
-        <w:pStyle w:val="2"/>
+        <w:pStyle w:val="Heading2"/>
       </w:pPr>
       <w:r>
         <w:rPr>
@@ -11405,7 +11364,7 @@
     </w:p>
     <w:p>
       <w:pPr>
-        <w:pStyle w:val="a3"/>
+        <w:pStyle w:val="ListParagraph"/>
         <w:rPr>
           <w:rtl/>
         </w:rPr>
@@ -11413,7 +11372,7 @@
     </w:p>
     <w:p>
       <w:pPr>
-        <w:pStyle w:val="2"/>
+        <w:pStyle w:val="Heading2"/>
       </w:pPr>
       <w:r>
         <w:rPr>
@@ -11431,7 +11390,7 @@
     </w:p>
     <w:p>
       <w:pPr>
-        <w:pStyle w:val="2"/>
+        <w:pStyle w:val="Heading2"/>
         <w:rPr>
           <w:rtl/>
         </w:rPr>
@@ -11451,7 +11410,7 @@
     </w:p>
     <w:p>
       <w:pPr>
-        <w:pStyle w:val="2"/>
+        <w:pStyle w:val="Heading2"/>
         <w:rPr>
           <w:rtl/>
         </w:rPr>
@@ -11491,7 +11450,7 @@
     <w:p/>
     <w:p>
       <w:pPr>
-        <w:pStyle w:val="2"/>
+        <w:pStyle w:val="Heading2"/>
       </w:pPr>
       <w:r>
         <w:rPr>
@@ -11563,6 +11522,7 @@
       <w:r>
         <w:rPr>
           <w:noProof/>
+          <w:lang w:val="en-GB" w:eastAsia="en-GB" w:bidi="ar-SA"/>
         </w:rPr>
         <w:drawing>
           <wp:anchor distT="0" distB="0" distL="114300" distR="114300" simplePos="0" relativeHeight="251660288" behindDoc="0" locked="0" layoutInCell="1" allowOverlap="1" wp14:anchorId="55A1E673" wp14:editId="70DC4AC0">
@@ -11588,7 +11548,7 @@
                     <pic:cNvPicPr/>
                   </pic:nvPicPr>
                   <pic:blipFill>
-                    <a:blip r:embed="rId12" cstate="print">
+                    <a:blip r:embed="rId10" cstate="print">
                       <a:extLst>
                         <a:ext uri="{28A0092B-C50C-407E-A947-70E740481C1C}">
                           <a14:useLocalDpi xmlns:a14="http://schemas.microsoft.com/office/drawing/2010/main" val="0"/>
@@ -11697,6 +11657,7 @@
           <w:sz w:val="24"/>
           <w:szCs w:val="24"/>
           <w:rtl/>
+          <w:lang w:val="en-GB" w:eastAsia="en-GB" w:bidi="ar-SA"/>
         </w:rPr>
         <w:drawing>
           <wp:anchor distT="0" distB="0" distL="114300" distR="114300" simplePos="0" relativeHeight="251661312" behindDoc="0" locked="0" layoutInCell="1" allowOverlap="1" wp14:anchorId="555E07F4" wp14:editId="0D27BC48">
@@ -11722,7 +11683,7 @@
                     <pic:cNvPicPr/>
                   </pic:nvPicPr>
                   <pic:blipFill>
-                    <a:blip r:embed="rId13" cstate="print">
+                    <a:blip r:embed="rId11" cstate="print">
                       <a:extLst>
                         <a:ext uri="{28A0092B-C50C-407E-A947-70E740481C1C}">
                           <a14:useLocalDpi xmlns:a14="http://schemas.microsoft.com/office/drawing/2010/main" val="0"/>
@@ -11882,6 +11843,7 @@
           <w:sz w:val="24"/>
           <w:szCs w:val="24"/>
           <w:rtl/>
+          <w:lang w:val="en-GB" w:eastAsia="en-GB" w:bidi="ar-SA"/>
         </w:rPr>
         <w:drawing>
           <wp:anchor distT="0" distB="0" distL="114300" distR="114300" simplePos="0" relativeHeight="251662336" behindDoc="0" locked="0" layoutInCell="1" allowOverlap="1" wp14:anchorId="486ECC54" wp14:editId="246216E5">
@@ -11907,7 +11869,7 @@
                     <pic:cNvPicPr/>
                   </pic:nvPicPr>
                   <pic:blipFill>
-                    <a:blip r:embed="rId14" cstate="print">
+                    <a:blip r:embed="rId12" cstate="print">
                       <a:extLst>
                         <a:ext uri="{28A0092B-C50C-407E-A947-70E740481C1C}">
                           <a14:useLocalDpi xmlns:a14="http://schemas.microsoft.com/office/drawing/2010/main" val="0"/>
@@ -12103,6 +12065,7 @@
           <w:sz w:val="24"/>
           <w:szCs w:val="24"/>
           <w:rtl/>
+          <w:lang w:val="en-GB" w:eastAsia="en-GB" w:bidi="ar-SA"/>
         </w:rPr>
         <w:drawing>
           <wp:anchor distT="0" distB="0" distL="114300" distR="114300" simplePos="0" relativeHeight="251663360" behindDoc="0" locked="0" layoutInCell="1" allowOverlap="1" wp14:anchorId="7745A07D" wp14:editId="5A89C3BE">
@@ -12128,7 +12091,7 @@
                     <pic:cNvPicPr/>
                   </pic:nvPicPr>
                   <pic:blipFill>
-                    <a:blip r:embed="rId15" cstate="print">
+                    <a:blip r:embed="rId13" cstate="print">
                       <a:extLst>
                         <a:ext uri="{28A0092B-C50C-407E-A947-70E740481C1C}">
                           <a14:useLocalDpi xmlns:a14="http://schemas.microsoft.com/office/drawing/2010/main" val="0"/>
@@ -12258,6 +12221,7 @@
           <w:sz w:val="24"/>
           <w:szCs w:val="24"/>
           <w:rtl/>
+          <w:lang w:val="en-GB" w:eastAsia="en-GB" w:bidi="ar-SA"/>
         </w:rPr>
         <w:drawing>
           <wp:inline distT="0" distB="0" distL="0" distR="0" wp14:anchorId="2EB2C208" wp14:editId="4BA61C74">
@@ -12275,7 +12239,7 @@
                     <pic:cNvPicPr/>
                   </pic:nvPicPr>
                   <pic:blipFill>
-                    <a:blip r:embed="rId16"/>
+                    <a:blip r:embed="rId14"/>
                     <a:stretch>
                       <a:fillRect/>
                     </a:stretch>
@@ -12459,6 +12423,7 @@
           <w:sz w:val="24"/>
           <w:szCs w:val="24"/>
           <w:rtl/>
+          <w:lang w:val="en-GB" w:eastAsia="en-GB" w:bidi="ar-SA"/>
         </w:rPr>
         <w:drawing>
           <wp:inline distT="0" distB="0" distL="0" distR="0" wp14:anchorId="5F52613A" wp14:editId="20650C7F">
@@ -12476,7 +12441,7 @@
                     <pic:cNvPicPr/>
                   </pic:nvPicPr>
                   <pic:blipFill>
-                    <a:blip r:embed="rId17"/>
+                    <a:blip r:embed="rId15"/>
                     <a:stretch>
                       <a:fillRect/>
                     </a:stretch>
@@ -12611,6 +12576,7 @@
           <w:rFonts w:cs="Times New Roman"/>
           <w:noProof/>
           <w:rtl/>
+          <w:lang w:val="en-GB" w:eastAsia="en-GB" w:bidi="ar-SA"/>
         </w:rPr>
         <w:drawing>
           <wp:inline distT="0" distB="0" distL="0" distR="0" wp14:anchorId="23CA246E" wp14:editId="28D37162">
@@ -12628,7 +12594,7 @@
                     <pic:cNvPicPr/>
                   </pic:nvPicPr>
                   <pic:blipFill>
-                    <a:blip r:embed="rId18"/>
+                    <a:blip r:embed="rId16"/>
                     <a:stretch>
                       <a:fillRect/>
                     </a:stretch>
@@ -12711,7 +12677,7 @@
     </w:p>
     <w:p>
       <w:pPr>
-        <w:pStyle w:val="2"/>
+        <w:pStyle w:val="Heading2"/>
         <w:rPr>
           <w:szCs w:val="24"/>
         </w:rPr>
@@ -12742,7 +12708,7 @@
     <w:p/>
     <w:p>
       <w:pPr>
-        <w:pStyle w:val="2"/>
+        <w:pStyle w:val="Heading2"/>
       </w:pPr>
       <w:r>
         <w:rPr>
@@ -12760,7 +12726,7 @@
     </w:p>
     <w:p>
       <w:pPr>
-        <w:pStyle w:val="1"/>
+        <w:pStyle w:val="Heading1"/>
       </w:pPr>
       <w:r>
         <w:rPr>
@@ -12771,7 +12737,7 @@
     </w:p>
     <w:p>
       <w:pPr>
-        <w:pStyle w:val="2"/>
+        <w:pStyle w:val="Heading2"/>
       </w:pPr>
       <w:r>
         <w:rPr>
@@ -12782,11 +12748,12 @@
     </w:p>
     <w:p>
       <w:pPr>
-        <w:pStyle w:val="a3"/>
+        <w:pStyle w:val="ListParagraph"/>
       </w:pPr>
       <w:r>
         <w:rPr>
           <w:noProof/>
+          <w:lang w:val="en-GB" w:eastAsia="en-GB" w:bidi="ar-SA"/>
         </w:rPr>
         <w:lastRenderedPageBreak/>
         <mc:AlternateContent>
@@ -12807,7 +12774,7 @@
                 <wp:cNvGraphicFramePr/>
                 <a:graphic xmlns:a="http://schemas.openxmlformats.org/drawingml/2006/main">
                   <a:graphicData uri="http://schemas.microsoft.com/office/word/2010/wordprocessingInk">
-                    <w14:contentPart bwMode="auto" r:id="rId19">
+                    <w14:contentPart bwMode="auto" r:id="rId17">
                       <w14:nvContentPartPr>
                         <w14:cNvContentPartPr/>
                       </w14:nvContentPartPr>
@@ -12852,12 +12819,13 @@
       <w:r>
         <w:rPr>
           <w:noProof/>
+          <w:lang w:val="en-GB" w:eastAsia="en-GB" w:bidi="ar-SA"/>
         </w:rPr>
         <w:drawing>
-          <wp:inline distT="0" distB="0" distL="0" distR="0" wp14:anchorId="3ACE16C3" wp14:editId="619C2EB8">
-            <wp:extent cx="5906770" cy="3820160"/>
-            <wp:effectExtent l="0" t="0" r="0" b="8890"/>
-            <wp:docPr id="3" name="Picture 3"/>
+          <wp:inline distT="0" distB="0" distL="0" distR="0" wp14:anchorId="59499E23" wp14:editId="77F6D146">
+            <wp:extent cx="5906770" cy="4298950"/>
+            <wp:effectExtent l="0" t="0" r="0" b="6350"/>
+            <wp:docPr id="14" name="Picture 14"/>
             <wp:cNvGraphicFramePr>
               <a:graphicFrameLocks xmlns:a="http://schemas.openxmlformats.org/drawingml/2006/main" noChangeAspect="1"/>
             </wp:cNvGraphicFramePr>
@@ -12865,7 +12833,7 @@
               <a:graphicData uri="http://schemas.openxmlformats.org/drawingml/2006/picture">
                 <pic:pic xmlns:pic="http://schemas.openxmlformats.org/drawingml/2006/picture">
                   <pic:nvPicPr>
-                    <pic:cNvPr id="3" name="ERD.drawio.png"/>
+                    <pic:cNvPr id="14" name="ERD.drawio.png"/>
                     <pic:cNvPicPr/>
                   </pic:nvPicPr>
                   <pic:blipFill>
@@ -12883,7 +12851,7 @@
                   <pic:spPr>
                     <a:xfrm>
                       <a:off x="0" y="0"/>
-                      <a:ext cx="5906770" cy="3820160"/>
+                      <a:ext cx="5906770" cy="4298950"/>
                     </a:xfrm>
                     <a:prstGeom prst="rect">
                       <a:avLst/>
@@ -12898,7 +12866,7 @@
     </w:p>
     <w:p>
       <w:pPr>
-        <w:pStyle w:val="a3"/>
+        <w:pStyle w:val="ListParagraph"/>
         <w:rPr>
           <w:highlight w:val="yellow"/>
           <w:rtl/>
@@ -12952,7 +12920,7 @@
     </w:p>
     <w:p>
       <w:pPr>
-        <w:pStyle w:val="a3"/>
+        <w:pStyle w:val="ListParagraph"/>
         <w:rPr>
           <w:highlight w:val="yellow"/>
           <w:rtl/>
@@ -12961,7 +12929,7 @@
     </w:p>
     <w:p>
       <w:pPr>
-        <w:pStyle w:val="a3"/>
+        <w:pStyle w:val="ListParagraph"/>
         <w:rPr>
           <w:highlight w:val="yellow"/>
           <w:rtl/>
@@ -13008,7 +12976,7 @@
     </w:p>
     <w:p>
       <w:pPr>
-        <w:pStyle w:val="a3"/>
+        <w:pStyle w:val="ListParagraph"/>
         <w:rPr>
           <w:highlight w:val="yellow"/>
           <w:rtl/>
@@ -13017,7 +12985,7 @@
     </w:p>
     <w:p>
       <w:pPr>
-        <w:pStyle w:val="a3"/>
+        <w:pStyle w:val="ListParagraph"/>
         <w:rPr>
           <w:highlight w:val="yellow"/>
           <w:rtl/>
@@ -13043,54 +13011,60 @@
           <w:highlight w:val="yellow"/>
           <w:rtl/>
         </w:rPr>
-        <w:t xml:space="preserve"> לציין רק את</w:t>
-      </w:r>
-      <w:bookmarkStart w:id="0" w:name="_GoBack"/>
-      <w:bookmarkEnd w:id="0"/>
+        <w:t xml:space="preserve"> לציין רק את שמות השדות ואם זה </w:t>
+      </w:r>
       <w:r>
         <w:rPr>
           <w:rFonts w:hint="cs"/>
           <w:highlight w:val="yellow"/>
-          <w:rtl/>
-        </w:rPr>
-        <w:t xml:space="preserve"> שמות השדות ואם זה </w:t>
+        </w:rPr>
+        <w:t>PK</w:t>
       </w:r>
       <w:r>
         <w:rPr>
           <w:rFonts w:hint="cs"/>
           <w:highlight w:val="yellow"/>
-        </w:rPr>
-        <w:t>PK</w:t>
+          <w:rtl/>
+        </w:rPr>
+        <w:t xml:space="preserve"> או </w:t>
       </w:r>
       <w:r>
         <w:rPr>
           <w:rFonts w:hint="cs"/>
           <w:highlight w:val="yellow"/>
-          <w:rtl/>
-        </w:rPr>
-        <w:t xml:space="preserve"> או </w:t>
+        </w:rPr>
+        <w:t>FK</w:t>
       </w:r>
       <w:r>
         <w:rPr>
           <w:rFonts w:hint="cs"/>
           <w:highlight w:val="yellow"/>
-        </w:rPr>
-        <w:t>FK</w:t>
-      </w:r>
+          <w:rtl/>
+        </w:rPr>
+        <w:t xml:space="preserve"> לא צריך לציין את סוג השדה. </w:t>
+      </w:r>
+    </w:p>
+    <w:p>
+      <w:pPr>
+        <w:pStyle w:val="ListParagraph"/>
+        <w:rPr>
+          <w:highlight w:val="yellow"/>
+          <w:rtl/>
+        </w:rPr>
+      </w:pPr>
       <w:r>
         <w:rPr>
           <w:rFonts w:hint="cs"/>
           <w:highlight w:val="yellow"/>
           <w:rtl/>
         </w:rPr>
-        <w:t xml:space="preserve"> לא צריך לציין את סוג השדה. </w:t>
+        <w:t xml:space="preserve">במסד הנתונים יש לתעד רק את האנומליות אחרת אם תתעד כל פקטה מסד הנתונים יתנפח מהר מאוד. </w:t>
       </w:r>
     </w:p>
     <w:p>
       <w:pPr>
-        <w:pStyle w:val="a3"/>
-        <w:rPr>
-          <w:highlight w:val="yellow"/>
+        <w:pStyle w:val="ListParagraph"/>
+        <w:rPr>
           <w:rtl/>
         </w:rPr>
       </w:pPr>
@@ -13100,202 +13074,186 @@
           <w:highlight w:val="yellow"/>
           <w:rtl/>
         </w:rPr>
-        <w:t xml:space="preserve">במסד הנתונים יש לתעד רק את האנומליות אחרת אם תתעד כל פקטה מסד הנתונים יתנפח מהר מאוד. </w:t>
+        <w:t xml:space="preserve">יש להכיל מסד נתונים של וירוסים </w:t>
+      </w:r>
+      <w:r>
+        <w:rPr>
+          <w:highlight w:val="yellow"/>
+          <w:rtl/>
+        </w:rPr>
+        <w:t>–</w:t>
+      </w:r>
+      <w:r>
+        <w:rPr>
+          <w:rFonts w:hint="cs"/>
+          <w:highlight w:val="yellow"/>
+          <w:rtl/>
+        </w:rPr>
+        <w:t xml:space="preserve"> אול</w:t>
+      </w:r>
+      <w:r>
+        <w:rPr>
+          <w:rFonts w:hint="cs"/>
+          <w:highlight w:val="yellow"/>
+          <w:rtl/>
+        </w:rPr>
+        <w:t>י כדאי לבדוק במאגר מסויים</w:t>
+      </w:r>
+      <w:r>
+        <w:rPr>
+          <w:rFonts w:hint="cs"/>
+          <w:rtl/>
+        </w:rPr>
+        <w:t xml:space="preserve"> </w:t>
+      </w:r>
+      <w:r>
+        <w:rPr>
+          <w:rtl/>
+        </w:rPr>
+        <w:t>–</w:t>
+      </w:r>
+      <w:r>
+        <w:rPr>
+          <w:rFonts w:hint="cs"/>
+          <w:rtl/>
+        </w:rPr>
+        <w:t xml:space="preserve"> </w:t>
+      </w:r>
+      <w:r>
+        <w:rPr>
+          <w:rFonts w:hint="cs"/>
+          <w:highlight w:val="yellow"/>
+          <w:rtl/>
+        </w:rPr>
+        <w:t xml:space="preserve">שב איתי בשישי על ה </w:t>
+      </w:r>
+      <w:r>
+        <w:rPr>
+          <w:rFonts w:hint="cs"/>
+          <w:highlight w:val="yellow"/>
+        </w:rPr>
+        <w:t>ERD</w:t>
+      </w:r>
+      <w:r>
+        <w:rPr>
+          <w:rFonts w:hint="cs"/>
+          <w:highlight w:val="yellow"/>
+          <w:rtl/>
+        </w:rPr>
+        <w:t>.</w:t>
+      </w:r>
+      <w:r>
+        <w:rPr>
+          <w:rFonts w:hint="cs"/>
+          <w:rtl/>
+        </w:rPr>
+        <w:t xml:space="preserve"> </w:t>
+      </w:r>
+      <w:r>
+        <w:rPr>
+          <w:rFonts w:hint="cs"/>
+          <w:rtl/>
+        </w:rPr>
+        <w:t xml:space="preserve"> </w:t>
       </w:r>
     </w:p>
     <w:p>
       <w:pPr>
-        <w:pStyle w:val="a3"/>
-        <w:rPr>
-          <w:rtl/>
-        </w:rPr>
-      </w:pPr>
-      <w:r>
-        <w:rPr>
-          <w:rFonts w:hint="cs"/>
-          <w:highlight w:val="yellow"/>
-          <w:rtl/>
-        </w:rPr>
-        <w:t xml:space="preserve">יש להכיל מסד נתונים של וירוסים </w:t>
-      </w:r>
-      <w:r>
-        <w:rPr>
-          <w:highlight w:val="yellow"/>
-          <w:rtl/>
-        </w:rPr>
-        <w:t>–</w:t>
-      </w:r>
-      <w:r>
-        <w:rPr>
-          <w:rFonts w:hint="cs"/>
-          <w:highlight w:val="yellow"/>
-          <w:rtl/>
-        </w:rPr>
-        <w:t xml:space="preserve"> אול</w:t>
-      </w:r>
-      <w:r>
-        <w:rPr>
-          <w:rFonts w:hint="cs"/>
-          <w:highlight w:val="yellow"/>
-          <w:rtl/>
-        </w:rPr>
-        <w:t>י כדאי לבדוק במאגר מסויים</w:t>
-      </w:r>
-      <w:r>
-        <w:rPr>
-          <w:rFonts w:hint="cs"/>
-          <w:rtl/>
-        </w:rPr>
-        <w:t xml:space="preserve"> </w:t>
-      </w:r>
-      <w:r>
-        <w:rPr>
-          <w:rtl/>
-        </w:rPr>
-        <w:t>–</w:t>
-      </w:r>
-      <w:r>
-        <w:rPr>
-          <w:rFonts w:hint="cs"/>
-          <w:rtl/>
-        </w:rPr>
-        <w:t xml:space="preserve"> </w:t>
-      </w:r>
-      <w:r>
-        <w:rPr>
-          <w:rFonts w:hint="cs"/>
-          <w:highlight w:val="yellow"/>
-          <w:rtl/>
-        </w:rPr>
-        <w:t xml:space="preserve">שב איתי בשישי על ה </w:t>
-      </w:r>
-      <w:r>
-        <w:rPr>
-          <w:rFonts w:hint="cs"/>
-          <w:highlight w:val="yellow"/>
-        </w:rPr>
-        <w:t>ERD</w:t>
-      </w:r>
-      <w:r>
-        <w:rPr>
-          <w:rFonts w:hint="cs"/>
-          <w:highlight w:val="yellow"/>
-          <w:rtl/>
-        </w:rPr>
-        <w:t>.</w:t>
-      </w:r>
-      <w:r>
-        <w:rPr>
-          <w:rFonts w:hint="cs"/>
-          <w:rtl/>
-        </w:rPr>
-        <w:t xml:space="preserve"> </w:t>
-      </w:r>
-      <w:r>
-        <w:rPr>
-          <w:rFonts w:hint="cs"/>
-          <w:rtl/>
-        </w:rPr>
-        <w:t xml:space="preserve"> </w:t>
-      </w:r>
+        <w:pStyle w:val="ListParagraph"/>
+        <w:rPr>
+          <w:rtl/>
+        </w:rPr>
+      </w:pPr>
     </w:p>
     <w:p>
       <w:pPr>
-        <w:pStyle w:val="a3"/>
-        <w:rPr>
-          <w:rtl/>
-        </w:rPr>
-      </w:pPr>
+        <w:pStyle w:val="Heading2"/>
+      </w:pPr>
+      <w:r>
+        <w:rPr>
+          <w:rtl/>
+        </w:rPr>
+        <w:t xml:space="preserve">נא פרט את שיטת </w:t>
+      </w:r>
+      <w:r>
+        <w:rPr>
+          <w:rFonts w:hint="cs"/>
+          <w:rtl/>
+        </w:rPr>
+        <w:t>האחסון</w:t>
+      </w:r>
+      <w:r>
+        <w:rPr>
+          <w:rtl/>
+        </w:rPr>
+        <w:t xml:space="preserve"> </w:t>
+      </w:r>
+      <w:r>
+        <w:rPr>
+          <w:rFonts w:hint="cs"/>
+          <w:rtl/>
+        </w:rPr>
+        <w:t>(</w:t>
+      </w:r>
+      <w:r>
+        <w:rPr>
+          <w:rtl/>
+        </w:rPr>
+        <w:t>מאגר, קבצים ובאיזה טכנולוגיה</w:t>
+      </w:r>
+      <w:r>
+        <w:rPr>
+          <w:rFonts w:hint="cs"/>
+          <w:rtl/>
+        </w:rPr>
+        <w:t>)</w:t>
+      </w:r>
+      <w:r>
+        <w:rPr>
+          <w:rtl/>
+        </w:rPr>
+        <w:t xml:space="preserve"> </w:t>
+      </w:r>
     </w:p>
     <w:p>
       <w:pPr>
-        <w:pStyle w:val="2"/>
-      </w:pPr>
-      <w:r>
-        <w:rPr>
-          <w:rtl/>
-        </w:rPr>
-        <w:t xml:space="preserve">נא פרט את שיטת </w:t>
-      </w:r>
-      <w:r>
-        <w:rPr>
-          <w:rFonts w:hint="cs"/>
-          <w:rtl/>
-        </w:rPr>
-        <w:t>האחסון</w:t>
-      </w:r>
-      <w:r>
-        <w:rPr>
-          <w:rtl/>
-        </w:rPr>
-        <w:t xml:space="preserve"> </w:t>
-      </w:r>
-      <w:r>
-        <w:rPr>
-          <w:rFonts w:hint="cs"/>
-          <w:rtl/>
-        </w:rPr>
-        <w:t>(</w:t>
-      </w:r>
-      <w:r>
-        <w:rPr>
-          <w:rtl/>
-        </w:rPr>
-        <w:t>מאגר, קבצים ובאיזה טכנולוגיה</w:t>
-      </w:r>
-      <w:r>
-        <w:rPr>
-          <w:rFonts w:hint="cs"/>
-          <w:rtl/>
-        </w:rPr>
-        <w:t>)</w:t>
-      </w:r>
-      <w:r>
-        <w:rPr>
-          <w:rtl/>
-        </w:rPr>
-        <w:t xml:space="preserve"> </w:t>
+        <w:pStyle w:val="Heading2"/>
+      </w:pPr>
+      <w:r>
+        <w:rPr>
+          <w:rtl/>
+        </w:rPr>
+        <w:t xml:space="preserve">נא ציין מנגנוני התאוששות מנפילה\קריסה\תמיכה בטראנזקציות. </w:t>
       </w:r>
     </w:p>
     <w:p>
       <w:pPr>
-        <w:pStyle w:val="2"/>
-      </w:pPr>
-      <w:r>
-        <w:rPr>
-          <w:rtl/>
-        </w:rPr>
-        <w:t xml:space="preserve">נא ציין מנגנוני התאוששות מנפילה\קריסה\תמיכה בטראנזקציות. </w:t>
-      </w:r>
+        <w:rPr>
+          <w:rtl/>
+        </w:rPr>
+      </w:pPr>
     </w:p>
     <w:p>
       <w:pPr>
-        <w:rPr>
-          <w:rtl/>
-        </w:rPr>
-      </w:pPr>
+        <w:pStyle w:val="Heading1"/>
+      </w:pPr>
+      <w:r>
+        <w:rPr>
+          <w:rtl/>
+        </w:rPr>
+        <w:t xml:space="preserve">תרשימי מערכת מרכזיים </w:t>
+      </w:r>
     </w:p>
     <w:p>
       <w:pPr>
-        <w:pStyle w:val="1"/>
-      </w:pPr>
-      <w:r>
-        <w:rPr>
-          <w:rtl/>
-        </w:rPr>
-        <w:t xml:space="preserve">תרשימי מערכת מרכזיים </w:t>
+        <w:pStyle w:val="Heading2"/>
+      </w:pPr>
+      <w:r>
+        <w:t xml:space="preserve"> Use Case</w:t>
       </w:r>
     </w:p>
     <w:p>
       <w:pPr>
-        <w:pStyle w:val="2"/>
-      </w:pPr>
-      <w:r>
-        <w:t xml:space="preserve"> Use Case</w:t>
-      </w:r>
-    </w:p>
-    <w:p>
-      <w:pPr>
         <w:rPr>
           <w:rtl/>
         </w:rPr>
@@ -13304,6 +13262,7 @@
         <w:rPr>
           <w:noProof/>
           <w:rtl/>
+          <w:lang w:val="en-GB" w:eastAsia="en-GB" w:bidi="ar-SA"/>
         </w:rPr>
         <w:lastRenderedPageBreak/>
         <w:drawing>
@@ -13387,7 +13346,7 @@
     <w:p/>
     <w:p>
       <w:pPr>
-        <w:pStyle w:val="2"/>
+        <w:pStyle w:val="Heading2"/>
       </w:pPr>
       <w:r>
         <w:t>Sequence Diagram</w:t>
@@ -13409,7 +13368,7 @@
     </w:p>
     <w:p>
       <w:pPr>
-        <w:pStyle w:val="2"/>
+        <w:pStyle w:val="Heading2"/>
       </w:pPr>
       <w:r>
         <w:t>Data flow</w:t>
@@ -13427,15 +13386,18 @@
       <w:pPr>
         <w:jc w:val="right"/>
       </w:pPr>
+      <w:bookmarkStart w:id="0" w:name="_GoBack"/>
+      <w:bookmarkEnd w:id="0"/>
       <w:r>
         <w:rPr>
           <w:noProof/>
+          <w:lang w:val="en-GB" w:eastAsia="en-GB" w:bidi="ar-SA"/>
         </w:rPr>
         <w:drawing>
-          <wp:inline distT="0" distB="0" distL="0" distR="0" wp14:anchorId="0BF59212" wp14:editId="46B04852">
-            <wp:extent cx="4572000" cy="3334522"/>
-            <wp:effectExtent l="0" t="0" r="0" b="0"/>
-            <wp:docPr id="7" name="Picture 7"/>
+          <wp:inline distT="0" distB="0" distL="0" distR="0" wp14:anchorId="0692813D" wp14:editId="4A35504E">
+            <wp:extent cx="5438775" cy="3629025"/>
+            <wp:effectExtent l="0" t="0" r="9525" b="9525"/>
+            <wp:docPr id="15" name="Picture 15"/>
             <wp:cNvGraphicFramePr>
               <a:graphicFrameLocks xmlns:a="http://schemas.openxmlformats.org/drawingml/2006/main" noChangeAspect="1"/>
             </wp:cNvGraphicFramePr>
@@ -13443,7 +13405,7 @@
               <a:graphicData uri="http://schemas.openxmlformats.org/drawingml/2006/picture">
                 <pic:pic xmlns:pic="http://schemas.openxmlformats.org/drawingml/2006/picture">
                   <pic:nvPicPr>
-                    <pic:cNvPr id="7" name="Context.png"/>
+                    <pic:cNvPr id="15" name="Recent Context Diagram.drawio.png"/>
                     <pic:cNvPicPr/>
                   </pic:nvPicPr>
                   <pic:blipFill>
@@ -13461,7 +13423,7 @@
                   <pic:spPr>
                     <a:xfrm>
                       <a:off x="0" y="0"/>
-                      <a:ext cx="4600156" cy="3355057"/>
+                      <a:ext cx="5438775" cy="3629025"/>
                     </a:xfrm>
                     <a:prstGeom prst="rect">
                       <a:avLst/>
@@ -13532,7 +13494,7 @@
     </w:p>
     <w:p>
       <w:pPr>
-        <w:pStyle w:val="1"/>
+        <w:pStyle w:val="Heading1"/>
       </w:pPr>
       <w:r>
         <w:rPr>
@@ -13550,7 +13512,7 @@
     </w:p>
     <w:p>
       <w:pPr>
-        <w:pStyle w:val="2"/>
+        <w:pStyle w:val="Heading2"/>
       </w:pPr>
       <w:r>
         <w:rPr>
@@ -13562,13 +13524,12 @@
     </w:p>
     <w:p>
       <w:pPr>
-        <w:pStyle w:val="2"/>
-      </w:pPr>
-      <w:r>
-        <w:rPr>
-          <w:rtl/>
-        </w:rPr>
-        <w:lastRenderedPageBreak/>
+        <w:pStyle w:val="Heading2"/>
+      </w:pPr>
+      <w:r>
+        <w:rPr>
+          <w:rtl/>
+        </w:rPr>
         <w:t xml:space="preserve">איסוף מידע וניתוחים סטטיסטיים </w:t>
       </w:r>
       <w:r>
@@ -13600,7 +13561,7 @@
     </w:p>
     <w:p>
       <w:pPr>
-        <w:pStyle w:val="a3"/>
+        <w:pStyle w:val="ListParagraph"/>
       </w:pPr>
     </w:p>
     <w:p>
@@ -13615,7 +13576,7 @@
     </w:p>
     <w:p>
       <w:pPr>
-        <w:pStyle w:val="1"/>
+        <w:pStyle w:val="Heading1"/>
       </w:pPr>
       <w:r>
         <w:rPr>
@@ -13633,7 +13594,7 @@
     </w:p>
     <w:p>
       <w:pPr>
-        <w:pStyle w:val="1"/>
+        <w:pStyle w:val="Heading1"/>
       </w:pPr>
       <w:r>
         <w:rPr>
@@ -13644,7 +13605,7 @@
     </w:p>
     <w:p>
       <w:pPr>
-        <w:pStyle w:val="2"/>
+        <w:pStyle w:val="Heading2"/>
       </w:pPr>
       <w:r>
         <w:rPr>
@@ -13655,7 +13616,7 @@
     </w:p>
     <w:p>
       <w:pPr>
-        <w:pStyle w:val="2"/>
+        <w:pStyle w:val="Heading2"/>
       </w:pPr>
       <w:r>
         <w:rPr>
@@ -13666,7 +13627,7 @@
     </w:p>
     <w:p>
       <w:pPr>
-        <w:pStyle w:val="2"/>
+        <w:pStyle w:val="Heading2"/>
         <w:rPr>
           <w:color w:val="2E74B5" w:themeColor="accent1" w:themeShade="BF"/>
         </w:rPr>
@@ -13680,7 +13641,7 @@
     </w:p>
     <w:p>
       <w:pPr>
-        <w:pStyle w:val="2"/>
+        <w:pStyle w:val="Heading2"/>
       </w:pPr>
       <w:r>
         <w:rPr>
@@ -13711,7 +13672,7 @@
     </w:p>
     <w:p>
       <w:pPr>
-        <w:pStyle w:val="2"/>
+        <w:pStyle w:val="Heading2"/>
       </w:pPr>
       <w:r>
         <w:rPr>
@@ -13736,7 +13697,7 @@
     </w:p>
     <w:p>
       <w:pPr>
-        <w:pStyle w:val="1"/>
+        <w:pStyle w:val="Heading1"/>
       </w:pPr>
       <w:r>
         <w:rPr>
@@ -13783,7 +13744,7 @@
     </w:p>
     <w:p>
       <w:pPr>
-        <w:pStyle w:val="1"/>
+        <w:pStyle w:val="Heading1"/>
       </w:pPr>
       <w:r>
         <w:rPr>
@@ -13794,7 +13755,7 @@
     </w:p>
     <w:p>
       <w:pPr>
-        <w:pStyle w:val="2"/>
+        <w:pStyle w:val="Heading2"/>
       </w:pPr>
       <w:r>
         <w:rPr>
@@ -13816,7 +13777,7 @@
     <w:p/>
     <w:tbl>
       <w:tblPr>
-        <w:tblStyle w:val="a6"/>
+        <w:tblStyle w:val="TableGrid0"/>
         <w:bidiVisual/>
         <w:tblW w:w="0" w:type="auto"/>
         <w:tblInd w:w="10" w:type="dxa"/>
@@ -14013,7 +13974,7 @@
     </w:p>
     <w:p>
       <w:pPr>
-        <w:pStyle w:val="2"/>
+        <w:pStyle w:val="Heading2"/>
       </w:pPr>
       <w:r>
         <w:rPr>
@@ -14048,7 +14009,7 @@
     </w:p>
     <w:tbl>
       <w:tblPr>
-        <w:tblStyle w:val="a6"/>
+        <w:tblStyle w:val="TableGrid0"/>
         <w:bidiVisual/>
         <w:tblW w:w="0" w:type="auto"/>
         <w:tblInd w:w="1108" w:type="dxa"/>
@@ -14342,7 +14303,7 @@
     </w:p>
     <w:p>
       <w:pPr>
-        <w:pStyle w:val="1"/>
+        <w:pStyle w:val="Heading1"/>
       </w:pPr>
       <w:r>
         <w:t xml:space="preserve"> )version control </w:t>
@@ -14415,7 +14376,7 @@
     </w:p>
     <w:tbl>
       <w:tblPr>
-        <w:tblStyle w:val="a6"/>
+        <w:tblStyle w:val="TableGrid0"/>
         <w:bidiVisual/>
         <w:tblW w:w="0" w:type="auto"/>
         <w:tblLook w:val="04A0" w:firstRow="1" w:lastRow="0" w:firstColumn="1" w:lastColumn="0" w:noHBand="0" w:noVBand="1"/>
@@ -14535,7 +14496,7 @@
     <w:p/>
     <w:p>
       <w:pPr>
-        <w:pStyle w:val="3"/>
+        <w:pStyle w:val="Heading3"/>
         <w:numPr>
           <w:ilvl w:val="0"/>
           <w:numId w:val="42"/>
@@ -14590,7 +14551,7 @@
     </w:p>
     <w:p>
       <w:pPr>
-        <w:pStyle w:val="3"/>
+        <w:pStyle w:val="Heading3"/>
       </w:pPr>
       <w:r>
         <w:rPr>
@@ -14611,7 +14572,7 @@
     </w:p>
     <w:tbl>
       <w:tblPr>
-        <w:tblStyle w:val="a6"/>
+        <w:tblStyle w:val="TableGrid0"/>
         <w:bidiVisual/>
         <w:tblW w:w="0" w:type="auto"/>
         <w:tblLook w:val="04A0" w:firstRow="1" w:lastRow="0" w:firstColumn="1" w:lastColumn="0" w:noHBand="0" w:noVBand="1"/>
@@ -14780,6 +14741,7 @@
       <w:r>
         <w:rPr>
           <w:noProof/>
+          <w:lang w:val="en-GB" w:eastAsia="en-GB" w:bidi="ar-SA"/>
         </w:rPr>
         <mc:AlternateContent>
           <mc:Choice Requires="wpg">
@@ -14861,7 +14823,7 @@
               </wp:inline>
             </w:drawing>
           </mc:Choice>
-          <mc:Fallback xmlns:cx2="http://schemas.microsoft.com/office/drawing/2015/10/21/chartex" xmlns:cx3="http://schemas.microsoft.com/office/drawing/2016/5/9/chartex" xmlns:cx4="http://schemas.microsoft.com/office/drawing/2016/5/10/chartex" xmlns:cx5="http://schemas.microsoft.com/office/drawing/2016/5/11/chartex" xmlns:cx6="http://schemas.microsoft.com/office/drawing/2016/5/12/chartex" xmlns:cx7="http://schemas.microsoft.com/office/drawing/2016/5/13/chartex" xmlns:cx8="http://schemas.microsoft.com/office/drawing/2016/5/14/chartex" xmlns:aink="http://schemas.microsoft.com/office/drawing/2016/ink" xmlns:am3d="http://schemas.microsoft.com/office/drawing/2017/model3d" xmlns:w16cex="http://schemas.microsoft.com/office/word/2018/wordml/cex" xmlns:w16cid="http://schemas.microsoft.com/office/word/2016/wordml/cid" xmlns:w16="http://schemas.microsoft.com/office/word/2018/wordml" xmlns:cx1="http://schemas.microsoft.com/office/drawing/2015/9/8/chartex">
+          <mc:Fallback xmlns:cx1="http://schemas.microsoft.com/office/drawing/2015/9/8/chartex" xmlns:w16="http://schemas.microsoft.com/office/word/2018/wordml" xmlns:w16cid="http://schemas.microsoft.com/office/word/2016/wordml/cid" xmlns:w16cex="http://schemas.microsoft.com/office/word/2018/wordml/cex" xmlns:am3d="http://schemas.microsoft.com/office/drawing/2017/model3d" xmlns:aink="http://schemas.microsoft.com/office/drawing/2016/ink" xmlns:cx8="http://schemas.microsoft.com/office/drawing/2016/5/14/chartex" xmlns:cx7="http://schemas.microsoft.com/office/drawing/2016/5/13/chartex" xmlns:cx6="http://schemas.microsoft.com/office/drawing/2016/5/12/chartex" xmlns:cx5="http://schemas.microsoft.com/office/drawing/2016/5/11/chartex" xmlns:cx4="http://schemas.microsoft.com/office/drawing/2016/5/10/chartex" xmlns:cx3="http://schemas.microsoft.com/office/drawing/2016/5/9/chartex" xmlns:cx2="http://schemas.microsoft.com/office/drawing/2015/10/21/chartex">
             <w:pict>
               <v:group w14:anchorId="0DA9195E" id="Group 19925" o:spid="_x0000_s1026" style="width:461.85pt;height:1.45pt;mso-position-horizontal-relative:char;mso-position-vertical-relative:line" coordsize="58656,182" o:gfxdata="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">
                 <v:shape id="Shape 86087" o:spid="_x0000_s1027" style="position:absolute;width:58656;height:182;visibility:visible;mso-wrap-style:square;v-text-anchor:top" coordsize="5865622,18288" o:gfxdata="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" path="m,l5865622,r,18288l,18288,,e" fillcolor="black" stroked="f" strokeweight="0">
@@ -14883,7 +14845,7 @@
     </w:p>
     <w:p>
       <w:pPr>
-        <w:pStyle w:val="3"/>
+        <w:pStyle w:val="Heading3"/>
       </w:pPr>
       <w:r>
         <w:rPr>
@@ -14924,7 +14886,7 @@
     </w:p>
     <w:p>
       <w:pPr>
-        <w:pStyle w:val="3"/>
+        <w:pStyle w:val="Heading3"/>
       </w:pPr>
       <w:r>
         <w:rPr>
@@ -17672,7 +17634,7 @@
     <w:lvl w:ilvl="0">
       <w:start w:val="1"/>
       <w:numFmt w:val="decimal"/>
-      <w:pStyle w:val="1"/>
+      <w:pStyle w:val="Heading1"/>
       <w:lvlText w:val="%1."/>
       <w:lvlJc w:val="left"/>
       <w:pPr>
@@ -17697,7 +17659,7 @@
     <w:lvl w:ilvl="1">
       <w:start w:val="1"/>
       <w:numFmt w:val="decimal"/>
-      <w:pStyle w:val="2"/>
+      <w:pStyle w:val="Heading2"/>
       <w:lvlText w:val="%1.%2."/>
       <w:lvlJc w:val="left"/>
       <w:pPr>
@@ -19732,7 +19694,7 @@
     <w:lvl w:ilvl="0" w:tplc="7C649374">
       <w:start w:val="1"/>
       <w:numFmt w:val="hebrew1"/>
-      <w:pStyle w:val="3"/>
+      <w:pStyle w:val="Heading3"/>
       <w:lvlText w:val="%1."/>
       <w:lvlJc w:val="left"/>
       <w:pPr>
@@ -21504,7 +21466,7 @@
     <w:lsdException w:name="List Table 6 Colorful Accent 6" w:uiPriority="51"/>
     <w:lsdException w:name="List Table 7 Colorful Accent 6" w:uiPriority="52"/>
   </w:latentStyles>
-  <w:style w:type="paragraph" w:default="1" w:styleId="a">
+  <w:style w:type="paragraph" w:default="1" w:styleId="Normal">
     <w:name w:val="Normal"/>
     <w:qFormat/>
     <w:rsid w:val="001F4C7D"/>
@@ -21520,11 +21482,11 @@
       <w:szCs w:val="28"/>
     </w:rPr>
   </w:style>
-  <w:style w:type="paragraph" w:styleId="1">
+  <w:style w:type="paragraph" w:styleId="Heading1">
     <w:name w:val="heading 1"/>
-    <w:basedOn w:val="a"/>
-    <w:next w:val="a"/>
-    <w:link w:val="10"/>
+    <w:basedOn w:val="Normal"/>
+    <w:next w:val="Normal"/>
+    <w:link w:val="Heading1Char"/>
     <w:uiPriority w:val="9"/>
     <w:qFormat/>
     <w:rsid w:val="001F4C7D"/>
@@ -21542,11 +21504,11 @@
       <w:szCs w:val="26"/>
     </w:rPr>
   </w:style>
-  <w:style w:type="paragraph" w:styleId="2">
+  <w:style w:type="paragraph" w:styleId="Heading2">
     <w:name w:val="heading 2"/>
-    <w:basedOn w:val="a"/>
-    <w:next w:val="a"/>
-    <w:link w:val="20"/>
+    <w:basedOn w:val="Normal"/>
+    <w:next w:val="Normal"/>
+    <w:link w:val="Heading2Char"/>
     <w:uiPriority w:val="9"/>
     <w:unhideWhenUsed/>
     <w:qFormat/>
@@ -21564,11 +21526,11 @@
       <w:szCs w:val="26"/>
     </w:rPr>
   </w:style>
-  <w:style w:type="paragraph" w:styleId="3">
+  <w:style w:type="paragraph" w:styleId="Heading3">
     <w:name w:val="heading 3"/>
-    <w:basedOn w:val="a"/>
-    <w:next w:val="a"/>
-    <w:link w:val="30"/>
+    <w:basedOn w:val="Normal"/>
+    <w:next w:val="Normal"/>
+    <w:link w:val="Heading3Char"/>
     <w:uiPriority w:val="9"/>
     <w:unhideWhenUsed/>
     <w:qFormat/>
@@ -21587,13 +21549,13 @@
       <w:u w:val="single" w:color="000000"/>
     </w:rPr>
   </w:style>
-  <w:style w:type="character" w:default="1" w:styleId="a0">
+  <w:style w:type="character" w:default="1" w:styleId="DefaultParagraphFont">
     <w:name w:val="Default Paragraph Font"/>
     <w:uiPriority w:val="1"/>
     <w:semiHidden/>
     <w:unhideWhenUsed/>
   </w:style>
-  <w:style w:type="table" w:default="1" w:styleId="a1">
+  <w:style w:type="table" w:default="1" w:styleId="TableNormal">
     <w:name w:val="Normal Table"/>
     <w:uiPriority w:val="99"/>
     <w:semiHidden/>
@@ -21608,7 +21570,7 @@
       </w:tblCellMar>
     </w:tblPr>
   </w:style>
-  <w:style w:type="numbering" w:default="1" w:styleId="a2">
+  <w:style w:type="numbering" w:default="1" w:styleId="NoList">
     <w:name w:val="No List"/>
     <w:uiPriority w:val="99"/>
     <w:semiHidden/>
@@ -21628,9 +21590,9 @@
       </w:tblCellMar>
     </w:tblPr>
   </w:style>
-  <w:style w:type="paragraph" w:styleId="a3">
+  <w:style w:type="paragraph" w:styleId="ListParagraph">
     <w:name w:val="List Paragraph"/>
-    <w:basedOn w:val="a"/>
+    <w:basedOn w:val="Normal"/>
     <w:uiPriority w:val="34"/>
     <w:qFormat/>
     <w:rsid w:val="00CC3D20"/>
@@ -21645,10 +21607,10 @@
       <w:sz w:val="22"/>
     </w:rPr>
   </w:style>
-  <w:style w:type="paragraph" w:styleId="a4">
+  <w:style w:type="paragraph" w:styleId="Header">
     <w:name w:val="header"/>
-    <w:basedOn w:val="a"/>
-    <w:link w:val="a5"/>
+    <w:basedOn w:val="Normal"/>
+    <w:link w:val="HeaderChar"/>
     <w:uiPriority w:val="99"/>
     <w:unhideWhenUsed/>
     <w:rsid w:val="00F25502"/>
@@ -21660,10 +21622,10 @@
       <w:spacing w:line="240" w:lineRule="auto"/>
     </w:pPr>
   </w:style>
-  <w:style w:type="character" w:customStyle="1" w:styleId="a5">
-    <w:name w:val="כותרת עליונה תו"/>
-    <w:basedOn w:val="a0"/>
-    <w:link w:val="a4"/>
+  <w:style w:type="character" w:customStyle="1" w:styleId="HeaderChar">
+    <w:name w:val="Header Char"/>
+    <w:basedOn w:val="DefaultParagraphFont"/>
+    <w:link w:val="Header"/>
     <w:uiPriority w:val="99"/>
     <w:rsid w:val="00F25502"/>
     <w:rPr>
@@ -21672,9 +21634,9 @@
       <w:sz w:val="26"/>
     </w:rPr>
   </w:style>
-  <w:style w:type="table" w:styleId="a6">
+  <w:style w:type="table" w:styleId="TableGrid0">
     <w:name w:val="Table Grid"/>
-    <w:basedOn w:val="a1"/>
+    <w:basedOn w:val="TableNormal"/>
     <w:uiPriority w:val="39"/>
     <w:rsid w:val="00E015AA"/>
     <w:pPr>
@@ -21693,7 +21655,7 @@
   </w:style>
   <w:style w:type="character" w:styleId="Hyperlink">
     <w:name w:val="Hyperlink"/>
-    <w:basedOn w:val="a0"/>
+    <w:basedOn w:val="DefaultParagraphFont"/>
     <w:uiPriority w:val="99"/>
     <w:unhideWhenUsed/>
     <w:rsid w:val="000D261B"/>
@@ -21702,10 +21664,10 @@
       <w:u w:val="single"/>
     </w:rPr>
   </w:style>
-  <w:style w:type="paragraph" w:styleId="a7">
+  <w:style w:type="paragraph" w:styleId="BalloonText">
     <w:name w:val="Balloon Text"/>
-    <w:basedOn w:val="a"/>
-    <w:link w:val="a8"/>
+    <w:basedOn w:val="Normal"/>
+    <w:link w:val="BalloonTextChar"/>
     <w:uiPriority w:val="99"/>
     <w:semiHidden/>
     <w:unhideWhenUsed/>
@@ -21719,10 +21681,10 @@
       <w:szCs w:val="16"/>
     </w:rPr>
   </w:style>
-  <w:style w:type="character" w:customStyle="1" w:styleId="a8">
-    <w:name w:val="טקסט בלונים תו"/>
-    <w:basedOn w:val="a0"/>
-    <w:link w:val="a7"/>
+  <w:style w:type="character" w:customStyle="1" w:styleId="BalloonTextChar">
+    <w:name w:val="Balloon Text Char"/>
+    <w:basedOn w:val="DefaultParagraphFont"/>
+    <w:link w:val="BalloonText"/>
     <w:uiPriority w:val="99"/>
     <w:semiHidden/>
     <w:rsid w:val="00F8613E"/>
@@ -21733,10 +21695,10 @@
       <w:szCs w:val="16"/>
     </w:rPr>
   </w:style>
-  <w:style w:type="paragraph" w:styleId="HTML">
+  <w:style w:type="paragraph" w:styleId="HTMLPreformatted">
     <w:name w:val="HTML Preformatted"/>
-    <w:basedOn w:val="a"/>
-    <w:link w:val="HTML0"/>
+    <w:basedOn w:val="Normal"/>
+    <w:link w:val="HTMLPreformattedChar"/>
     <w:uiPriority w:val="99"/>
     <w:semiHidden/>
     <w:unhideWhenUsed/>
@@ -21771,10 +21733,10 @@
       <w:szCs w:val="20"/>
     </w:rPr>
   </w:style>
-  <w:style w:type="character" w:customStyle="1" w:styleId="HTML0">
-    <w:name w:val="HTML מעוצב מראש תו"/>
-    <w:basedOn w:val="a0"/>
-    <w:link w:val="HTML"/>
+  <w:style w:type="character" w:customStyle="1" w:styleId="HTMLPreformattedChar">
+    <w:name w:val="HTML Preformatted Char"/>
+    <w:basedOn w:val="DefaultParagraphFont"/>
+    <w:link w:val="HTMLPreformatted"/>
     <w:uiPriority w:val="99"/>
     <w:semiHidden/>
     <w:rsid w:val="00F83B4F"/>
@@ -21784,10 +21746,10 @@
       <w:szCs w:val="20"/>
     </w:rPr>
   </w:style>
-  <w:style w:type="character" w:customStyle="1" w:styleId="10">
-    <w:name w:val="כותרת 1 תו"/>
-    <w:basedOn w:val="a0"/>
-    <w:link w:val="1"/>
+  <w:style w:type="character" w:customStyle="1" w:styleId="Heading1Char">
+    <w:name w:val="Heading 1 Char"/>
+    <w:basedOn w:val="DefaultParagraphFont"/>
+    <w:link w:val="Heading1"/>
     <w:uiPriority w:val="9"/>
     <w:rsid w:val="001F4C7D"/>
     <w:rPr>
@@ -21799,10 +21761,10 @@
       <w:szCs w:val="26"/>
     </w:rPr>
   </w:style>
-  <w:style w:type="character" w:customStyle="1" w:styleId="20">
-    <w:name w:val="כותרת 2 תו"/>
-    <w:basedOn w:val="a0"/>
-    <w:link w:val="2"/>
+  <w:style w:type="character" w:customStyle="1" w:styleId="Heading2Char">
+    <w:name w:val="Heading 2 Char"/>
+    <w:basedOn w:val="DefaultParagraphFont"/>
+    <w:link w:val="Heading2"/>
     <w:uiPriority w:val="9"/>
     <w:rsid w:val="001F4C7D"/>
     <w:rPr>
@@ -21812,10 +21774,10 @@
       <w:szCs w:val="26"/>
     </w:rPr>
   </w:style>
-  <w:style w:type="character" w:customStyle="1" w:styleId="30">
-    <w:name w:val="כותרת 3 תו"/>
-    <w:basedOn w:val="a0"/>
-    <w:link w:val="3"/>
+  <w:style w:type="character" w:customStyle="1" w:styleId="Heading3Char">
+    <w:name w:val="Heading 3 Char"/>
+    <w:basedOn w:val="DefaultParagraphFont"/>
+    <w:link w:val="Heading3"/>
     <w:uiPriority w:val="9"/>
     <w:rsid w:val="001F4C7D"/>
     <w:rPr>
@@ -21830,7 +21792,7 @@
   </w:style>
   <w:style w:type="paragraph" w:styleId="NormalWeb">
     <w:name w:val="Normal (Web)"/>
-    <w:basedOn w:val="a"/>
+    <w:basedOn w:val="Normal"/>
     <w:uiPriority w:val="99"/>
     <w:unhideWhenUsed/>
     <w:rsid w:val="00CC6277"/>
@@ -21847,9 +21809,9 @@
       <w:lang w:val="en-GB" w:eastAsia="en-GB" w:bidi="ar-SA"/>
     </w:rPr>
   </w:style>
-  <w:style w:type="character" w:styleId="a9">
+  <w:style w:type="character" w:styleId="Strong">
     <w:name w:val="Strong"/>
-    <w:basedOn w:val="a0"/>
+    <w:basedOn w:val="DefaultParagraphFont"/>
     <w:uiPriority w:val="22"/>
     <w:qFormat/>
     <w:rsid w:val="00CC6277"/>
@@ -21860,8 +21822,8 @@
   </w:style>
   <w:style w:type="table" w:customStyle="1" w:styleId="TableGrid1">
     <w:name w:val="Table Grid1"/>
-    <w:basedOn w:val="a1"/>
-    <w:next w:val="a6"/>
+    <w:basedOn w:val="TableNormal"/>
+    <w:next w:val="TableGrid0"/>
     <w:uiPriority w:val="39"/>
     <w:rsid w:val="00765291"/>
     <w:pPr>
@@ -22180,7 +22142,7 @@
 </file>
 
 <file path=customXml/itemProps1.xml><?xml version="1.0" encoding="utf-8"?>
-<ds:datastoreItem xmlns:ds="http://schemas.openxmlformats.org/officeDocument/2006/customXml" ds:itemID="{A44BDB2E-A6B8-4FAA-8B54-B77DE70A2887}">
+<ds:datastoreItem xmlns:ds="http://schemas.openxmlformats.org/officeDocument/2006/customXml" ds:itemID="{CD75A4A6-3100-424A-A1C5-55ED5E59AF9D}">
   <ds:schemaRefs>
     <ds:schemaRef ds:uri="http://schemas.openxmlformats.org/officeDocument/2006/bibliography"/>
   </ds:schemaRefs>

</xml_diff>